<commit_message>
fix (2nd_semester/lab3): change docx and pdf files
</commit_message>
<xml_diff>
--- a/2nd_semester/lab_3/Lab_3_Oleksiichuk_IM-43.docx
+++ b/2nd_semester/lab_3/Lab_3_Oleksiichuk_IM-43.docx
@@ -1371,72 +1371,6 @@
           <w:szCs w:val="24"/>
           <w:lang w:eastAsia="uk-UA"/>
         </w:rPr>
-        <w:t>tkinter</w:t>
-      </w:r>
-      <w:r>
-        <w:rPr>
-          <w:rFonts w:ascii="Consolas" w:eastAsia="Times New Roman" w:hAnsi="Consolas"/>
-          <w:noProof/>
-          <w:color w:val="ABB2BF"/>
-          <w:sz w:val="24"/>
-          <w:szCs w:val="24"/>
-          <w:lang w:eastAsia="uk-UA"/>
-        </w:rPr>
-        <w:t xml:space="preserve"> </w:t>
-      </w:r>
-      <w:r>
-        <w:rPr>
-          <w:rFonts w:ascii="Consolas" w:eastAsia="Times New Roman" w:hAnsi="Consolas"/>
-          <w:noProof/>
-          <w:color w:val="C678DD"/>
-          <w:sz w:val="24"/>
-          <w:szCs w:val="24"/>
-          <w:lang w:eastAsia="uk-UA"/>
-        </w:rPr>
-        <w:t>as</w:t>
-      </w:r>
-      <w:r>
-        <w:rPr>
-          <w:rFonts w:ascii="Consolas" w:eastAsia="Times New Roman" w:hAnsi="Consolas"/>
-          <w:noProof/>
-          <w:color w:val="ABB2BF"/>
-          <w:sz w:val="24"/>
-          <w:szCs w:val="24"/>
-          <w:lang w:eastAsia="uk-UA"/>
-        </w:rPr>
-        <w:t xml:space="preserve"> </w:t>
-      </w:r>
-      <w:r>
-        <w:rPr>
-          <w:rFonts w:ascii="Consolas" w:eastAsia="Times New Roman" w:hAnsi="Consolas"/>
-          <w:noProof/>
-          <w:color w:val="E5C07B"/>
-          <w:sz w:val="24"/>
-          <w:szCs w:val="24"/>
-          <w:lang w:eastAsia="uk-UA"/>
-        </w:rPr>
-        <w:t>tk</w:t>
-      </w:r>
-      <w:r>
-        <w:rPr>
-          <w:rFonts w:ascii="Consolas" w:eastAsia="Times New Roman" w:hAnsi="Consolas"/>
-          <w:noProof/>
-          <w:color w:val="ABB2BF"/>
-          <w:sz w:val="24"/>
-          <w:szCs w:val="24"/>
-          <w:lang w:eastAsia="uk-UA"/>
-        </w:rPr>
-        <w:t xml:space="preserve">, </w:t>
-      </w:r>
-      <w:r>
-        <w:rPr>
-          <w:rFonts w:ascii="Consolas" w:eastAsia="Times New Roman" w:hAnsi="Consolas"/>
-          <w:noProof/>
-          <w:color w:val="E5C07B"/>
-          <w:sz w:val="24"/>
-          <w:szCs w:val="24"/>
-          <w:lang w:eastAsia="uk-UA"/>
-        </w:rPr>
         <w:t>math</w:t>
       </w:r>
       <w:r>
@@ -3733,7 +3667,7 @@
           <w:szCs w:val="24"/>
           <w:lang w:eastAsia="uk-UA"/>
         </w:rPr>
-        <w:t>dir_matrix_print</w:t>
+        <w:t>matrix_print</w:t>
       </w:r>
       <w:r>
         <w:rPr>
@@ -3757,7 +3691,7 @@
           <w:szCs w:val="24"/>
           <w:lang w:eastAsia="uk-UA"/>
         </w:rPr>
-        <w:t>vertex</w:t>
+        <w:t>matrix</w:t>
       </w:r>
       <w:r>
         <w:rPr>
@@ -3781,7 +3715,55 @@
           <w:szCs w:val="24"/>
           <w:lang w:eastAsia="uk-UA"/>
         </w:rPr>
+        <w:t>vertex</w:t>
+      </w:r>
+      <w:r>
+        <w:rPr>
+          <w:rFonts w:ascii="Consolas" w:eastAsia="Times New Roman" w:hAnsi="Consolas"/>
+          <w:noProof/>
+          <w:color w:val="ABB2BF"/>
+          <w:sz w:val="24"/>
+          <w:szCs w:val="24"/>
+          <w:lang w:eastAsia="uk-UA"/>
+        </w:rPr>
+        <w:t xml:space="preserve">, </w:t>
+      </w:r>
+      <w:r>
+        <w:rPr>
+          <w:rFonts w:ascii="Consolas" w:eastAsia="Times New Roman" w:hAnsi="Consolas"/>
+          <w:i/>
+          <w:iCs/>
+          <w:noProof/>
+          <w:color w:val="E06C75"/>
+          <w:sz w:val="24"/>
+          <w:szCs w:val="24"/>
+          <w:lang w:eastAsia="uk-UA"/>
+        </w:rPr>
         <w:t>param</w:t>
+      </w:r>
+      <w:r>
+        <w:rPr>
+          <w:rFonts w:ascii="Consolas" w:eastAsia="Times New Roman" w:hAnsi="Consolas"/>
+          <w:noProof/>
+          <w:color w:val="ABB2BF"/>
+          <w:sz w:val="24"/>
+          <w:szCs w:val="24"/>
+          <w:lang w:eastAsia="uk-UA"/>
+        </w:rPr>
+        <w:t xml:space="preserve">, </w:t>
+      </w:r>
+      <w:r>
+        <w:rPr>
+          <w:rFonts w:ascii="Consolas" w:eastAsia="Times New Roman" w:hAnsi="Consolas"/>
+          <w:i/>
+          <w:iCs/>
+          <w:noProof/>
+          <w:color w:val="E06C75"/>
+          <w:sz w:val="24"/>
+          <w:szCs w:val="24"/>
+          <w:lang w:eastAsia="uk-UA"/>
+        </w:rPr>
+        <w:t>title</w:t>
       </w:r>
       <w:r>
         <w:rPr>
@@ -3846,6 +3828,17 @@
         <w:rPr>
           <w:rFonts w:ascii="Consolas" w:eastAsia="Times New Roman" w:hAnsi="Consolas"/>
           <w:noProof/>
+          <w:color w:val="C678DD"/>
+          <w:sz w:val="24"/>
+          <w:szCs w:val="24"/>
+          <w:lang w:eastAsia="uk-UA"/>
+        </w:rPr>
+        <w:t>f</w:t>
+      </w:r>
+      <w:r>
+        <w:rPr>
+          <w:rFonts w:ascii="Consolas" w:eastAsia="Times New Roman" w:hAnsi="Consolas"/>
+          <w:noProof/>
           <w:color w:val="98C379"/>
           <w:sz w:val="24"/>
           <w:szCs w:val="24"/>
@@ -3873,7 +3866,53 @@
           <w:szCs w:val="24"/>
           <w:lang w:eastAsia="uk-UA"/>
         </w:rPr>
-        <w:t xml:space="preserve">    Directed graph:</w:t>
+        <w:t xml:space="preserve">    </w:t>
+      </w:r>
+      <w:r>
+        <w:rPr>
+          <w:rFonts w:ascii="Consolas" w:eastAsia="Times New Roman" w:hAnsi="Consolas"/>
+          <w:noProof/>
+          <w:color w:val="D19A66"/>
+          <w:sz w:val="24"/>
+          <w:szCs w:val="24"/>
+          <w:lang w:eastAsia="uk-UA"/>
+        </w:rPr>
+        <w:t>{</w:t>
+      </w:r>
+      <w:r>
+        <w:rPr>
+          <w:rFonts w:ascii="Consolas" w:eastAsia="Times New Roman" w:hAnsi="Consolas"/>
+          <w:i/>
+          <w:iCs/>
+          <w:noProof/>
+          <w:color w:val="E06C75"/>
+          <w:sz w:val="24"/>
+          <w:szCs w:val="24"/>
+          <w:lang w:eastAsia="uk-UA"/>
+        </w:rPr>
+        <w:t>title</w:t>
+      </w:r>
+      <w:r>
+        <w:rPr>
+          <w:rFonts w:ascii="Consolas" w:eastAsia="Times New Roman" w:hAnsi="Consolas"/>
+          <w:noProof/>
+          <w:color w:val="D19A66"/>
+          <w:sz w:val="24"/>
+          <w:szCs w:val="24"/>
+          <w:lang w:eastAsia="uk-UA"/>
+        </w:rPr>
+        <w:t>}</w:t>
+      </w:r>
+      <w:r>
+        <w:rPr>
+          <w:rFonts w:ascii="Consolas" w:eastAsia="Times New Roman" w:hAnsi="Consolas"/>
+          <w:noProof/>
+          <w:color w:val="98C379"/>
+          <w:sz w:val="24"/>
+          <w:szCs w:val="24"/>
+          <w:lang w:eastAsia="uk-UA"/>
+        </w:rPr>
+        <w:t>:</w:t>
       </w:r>
       <w:r>
         <w:rPr>
@@ -4533,160 +4572,6 @@
       <w:r>
         <w:rPr>
           <w:rFonts w:ascii="Consolas" w:eastAsia="Times New Roman" w:hAnsi="Consolas"/>
-          <w:noProof/>
-          <w:color w:val="E06C75"/>
-          <w:sz w:val="24"/>
-          <w:szCs w:val="24"/>
-          <w:lang w:eastAsia="uk-UA"/>
-        </w:rPr>
-        <w:t>directed_matrix</w:t>
-      </w:r>
-      <w:r>
-        <w:rPr>
-          <w:rFonts w:ascii="Consolas" w:eastAsia="Times New Roman" w:hAnsi="Consolas"/>
-          <w:noProof/>
-          <w:color w:val="ABB2BF"/>
-          <w:sz w:val="24"/>
-          <w:szCs w:val="24"/>
-          <w:lang w:eastAsia="uk-UA"/>
-        </w:rPr>
-        <w:t>[</w:t>
-      </w:r>
-      <w:r>
-        <w:rPr>
-          <w:rFonts w:ascii="Consolas" w:eastAsia="Times New Roman" w:hAnsi="Consolas"/>
-          <w:noProof/>
-          <w:color w:val="E06C75"/>
-          <w:sz w:val="24"/>
-          <w:szCs w:val="24"/>
-          <w:lang w:eastAsia="uk-UA"/>
-        </w:rPr>
-        <w:t>row</w:t>
-      </w:r>
-      <w:r>
-        <w:rPr>
-          <w:rFonts w:ascii="Consolas" w:eastAsia="Times New Roman" w:hAnsi="Consolas"/>
-          <w:noProof/>
-          <w:color w:val="ABB2BF"/>
-          <w:sz w:val="24"/>
-          <w:szCs w:val="24"/>
-          <w:lang w:eastAsia="uk-UA"/>
-        </w:rPr>
-        <w:t>][</w:t>
-      </w:r>
-      <w:r>
-        <w:rPr>
-          <w:rFonts w:ascii="Consolas" w:eastAsia="Times New Roman" w:hAnsi="Consolas"/>
-          <w:noProof/>
-          <w:color w:val="E06C75"/>
-          <w:sz w:val="24"/>
-          <w:szCs w:val="24"/>
-          <w:lang w:eastAsia="uk-UA"/>
-        </w:rPr>
-        <w:t>column</w:t>
-      </w:r>
-      <w:r>
-        <w:rPr>
-          <w:rFonts w:ascii="Consolas" w:eastAsia="Times New Roman" w:hAnsi="Consolas"/>
-          <w:noProof/>
-          <w:color w:val="ABB2BF"/>
-          <w:sz w:val="24"/>
-          <w:szCs w:val="24"/>
-          <w:lang w:eastAsia="uk-UA"/>
-        </w:rPr>
-        <w:t xml:space="preserve">]) </w:t>
-      </w:r>
-      <w:r>
-        <w:rPr>
-          <w:rFonts w:ascii="Consolas" w:eastAsia="Times New Roman" w:hAnsi="Consolas"/>
-          <w:noProof/>
-          <w:color w:val="C678DD"/>
-          <w:sz w:val="24"/>
-          <w:szCs w:val="24"/>
-          <w:lang w:eastAsia="uk-UA"/>
-        </w:rPr>
-        <w:t>for</w:t>
-      </w:r>
-      <w:r>
-        <w:rPr>
-          <w:rFonts w:ascii="Consolas" w:eastAsia="Times New Roman" w:hAnsi="Consolas"/>
-          <w:noProof/>
-          <w:color w:val="ABB2BF"/>
-          <w:sz w:val="24"/>
-          <w:szCs w:val="24"/>
-          <w:lang w:eastAsia="uk-UA"/>
-        </w:rPr>
-        <w:t xml:space="preserve"> </w:t>
-      </w:r>
-      <w:r>
-        <w:rPr>
-          <w:rFonts w:ascii="Consolas" w:eastAsia="Times New Roman" w:hAnsi="Consolas"/>
-          <w:noProof/>
-          <w:color w:val="E06C75"/>
-          <w:sz w:val="24"/>
-          <w:szCs w:val="24"/>
-          <w:lang w:eastAsia="uk-UA"/>
-        </w:rPr>
-        <w:t>column</w:t>
-      </w:r>
-      <w:r>
-        <w:rPr>
-          <w:rFonts w:ascii="Consolas" w:eastAsia="Times New Roman" w:hAnsi="Consolas"/>
-          <w:noProof/>
-          <w:color w:val="ABB2BF"/>
-          <w:sz w:val="24"/>
-          <w:szCs w:val="24"/>
-          <w:lang w:eastAsia="uk-UA"/>
-        </w:rPr>
-        <w:t xml:space="preserve"> </w:t>
-      </w:r>
-      <w:r>
-        <w:rPr>
-          <w:rFonts w:ascii="Consolas" w:eastAsia="Times New Roman" w:hAnsi="Consolas"/>
-          <w:noProof/>
-          <w:color w:val="C678DD"/>
-          <w:sz w:val="24"/>
-          <w:szCs w:val="24"/>
-          <w:lang w:eastAsia="uk-UA"/>
-        </w:rPr>
-        <w:t>in</w:t>
-      </w:r>
-      <w:r>
-        <w:rPr>
-          <w:rFonts w:ascii="Consolas" w:eastAsia="Times New Roman" w:hAnsi="Consolas"/>
-          <w:noProof/>
-          <w:color w:val="ABB2BF"/>
-          <w:sz w:val="24"/>
-          <w:szCs w:val="24"/>
-          <w:lang w:eastAsia="uk-UA"/>
-        </w:rPr>
-        <w:t xml:space="preserve"> </w:t>
-      </w:r>
-      <w:r>
-        <w:rPr>
-          <w:rFonts w:ascii="Consolas" w:eastAsia="Times New Roman" w:hAnsi="Consolas"/>
-          <w:noProof/>
-          <w:color w:val="E5C07B"/>
-          <w:sz w:val="24"/>
-          <w:szCs w:val="24"/>
-          <w:lang w:eastAsia="uk-UA"/>
-        </w:rPr>
-        <w:t>range</w:t>
-      </w:r>
-      <w:r>
-        <w:rPr>
-          <w:rFonts w:ascii="Consolas" w:eastAsia="Times New Roman" w:hAnsi="Consolas"/>
-          <w:noProof/>
-          <w:color w:val="ABB2BF"/>
-          <w:sz w:val="24"/>
-          <w:szCs w:val="24"/>
-          <w:lang w:eastAsia="uk-UA"/>
-        </w:rPr>
-        <w:t>(</w:t>
-      </w:r>
-      <w:r>
-        <w:rPr>
-          <w:rFonts w:ascii="Consolas" w:eastAsia="Times New Roman" w:hAnsi="Consolas"/>
           <w:i/>
           <w:iCs/>
           <w:noProof/>
@@ -4695,75 +4580,63 @@
           <w:szCs w:val="24"/>
           <w:lang w:eastAsia="uk-UA"/>
         </w:rPr>
-        <w:t>vertex</w:t>
-      </w:r>
-      <w:r>
-        <w:rPr>
-          <w:rFonts w:ascii="Consolas" w:eastAsia="Times New Roman" w:hAnsi="Consolas"/>
-          <w:noProof/>
-          <w:color w:val="ABB2BF"/>
-          <w:sz w:val="24"/>
-          <w:szCs w:val="24"/>
-          <w:lang w:eastAsia="uk-UA"/>
-        </w:rPr>
-        <w:t>)),</w:t>
-      </w:r>
-    </w:p>
-    <w:p>
-      <w:pPr>
-        <w:shd w:val="clear" w:color="auto" w:fill="282C34"/>
-        <w:suppressAutoHyphens w:val="0"/>
-        <w:spacing w:after="0" w:line="330" w:lineRule="atLeast"/>
-        <w:rPr>
-          <w:rFonts w:ascii="Consolas" w:eastAsia="Times New Roman" w:hAnsi="Consolas"/>
-          <w:noProof/>
-          <w:color w:val="ABB2BF"/>
-          <w:sz w:val="24"/>
-          <w:szCs w:val="24"/>
-          <w:lang w:eastAsia="uk-UA"/>
-        </w:rPr>
-      </w:pPr>
-      <w:r>
-        <w:rPr>
-          <w:rFonts w:ascii="Consolas" w:eastAsia="Times New Roman" w:hAnsi="Consolas"/>
-          <w:noProof/>
-          <w:color w:val="ABB2BF"/>
-          <w:sz w:val="24"/>
-          <w:szCs w:val="24"/>
-          <w:lang w:eastAsia="uk-UA"/>
-        </w:rPr>
-        <w:t>        )</w:t>
-      </w:r>
-    </w:p>
-    <w:p>
-      <w:pPr>
-        <w:shd w:val="clear" w:color="auto" w:fill="282C34"/>
-        <w:suppressAutoHyphens w:val="0"/>
-        <w:spacing w:after="240" w:line="330" w:lineRule="atLeast"/>
-        <w:rPr>
-          <w:rFonts w:ascii="Consolas" w:eastAsia="Times New Roman" w:hAnsi="Consolas"/>
-          <w:noProof/>
-          <w:color w:val="ABB2BF"/>
-          <w:sz w:val="24"/>
-          <w:szCs w:val="24"/>
-          <w:lang w:eastAsia="uk-UA"/>
-        </w:rPr>
-      </w:pPr>
-    </w:p>
-    <w:p>
-      <w:pPr>
-        <w:shd w:val="clear" w:color="auto" w:fill="282C34"/>
-        <w:suppressAutoHyphens w:val="0"/>
-        <w:spacing w:after="0" w:line="330" w:lineRule="atLeast"/>
-        <w:rPr>
-          <w:rFonts w:ascii="Consolas" w:eastAsia="Times New Roman" w:hAnsi="Consolas"/>
-          <w:noProof/>
-          <w:color w:val="ABB2BF"/>
-          <w:sz w:val="24"/>
-          <w:szCs w:val="24"/>
-          <w:lang w:eastAsia="uk-UA"/>
-        </w:rPr>
-      </w:pPr>
+        <w:t>matrix</w:t>
+      </w:r>
+      <w:r>
+        <w:rPr>
+          <w:rFonts w:ascii="Consolas" w:eastAsia="Times New Roman" w:hAnsi="Consolas"/>
+          <w:noProof/>
+          <w:color w:val="ABB2BF"/>
+          <w:sz w:val="24"/>
+          <w:szCs w:val="24"/>
+          <w:lang w:eastAsia="uk-UA"/>
+        </w:rPr>
+        <w:t>[</w:t>
+      </w:r>
+      <w:r>
+        <w:rPr>
+          <w:rFonts w:ascii="Consolas" w:eastAsia="Times New Roman" w:hAnsi="Consolas"/>
+          <w:noProof/>
+          <w:color w:val="E06C75"/>
+          <w:sz w:val="24"/>
+          <w:szCs w:val="24"/>
+          <w:lang w:eastAsia="uk-UA"/>
+        </w:rPr>
+        <w:t>row</w:t>
+      </w:r>
+      <w:r>
+        <w:rPr>
+          <w:rFonts w:ascii="Consolas" w:eastAsia="Times New Roman" w:hAnsi="Consolas"/>
+          <w:noProof/>
+          <w:color w:val="ABB2BF"/>
+          <w:sz w:val="24"/>
+          <w:szCs w:val="24"/>
+          <w:lang w:eastAsia="uk-UA"/>
+        </w:rPr>
+        <w:t>][</w:t>
+      </w:r>
+      <w:r>
+        <w:rPr>
+          <w:rFonts w:ascii="Consolas" w:eastAsia="Times New Roman" w:hAnsi="Consolas"/>
+          <w:noProof/>
+          <w:color w:val="E06C75"/>
+          <w:sz w:val="24"/>
+          <w:szCs w:val="24"/>
+          <w:lang w:eastAsia="uk-UA"/>
+        </w:rPr>
+        <w:t>column</w:t>
+      </w:r>
+      <w:r>
+        <w:rPr>
+          <w:rFonts w:ascii="Consolas" w:eastAsia="Times New Roman" w:hAnsi="Consolas"/>
+          <w:noProof/>
+          <w:color w:val="ABB2BF"/>
+          <w:sz w:val="24"/>
+          <w:szCs w:val="24"/>
+          <w:lang w:eastAsia="uk-UA"/>
+        </w:rPr>
+        <w:t xml:space="preserve">]) </w:t>
+      </w:r>
       <w:r>
         <w:rPr>
           <w:rFonts w:ascii="Consolas" w:eastAsia="Times New Roman" w:hAnsi="Consolas"/>
@@ -4773,29 +4646,73 @@
           <w:szCs w:val="24"/>
           <w:lang w:eastAsia="uk-UA"/>
         </w:rPr>
-        <w:t>def</w:t>
-      </w:r>
-      <w:r>
-        <w:rPr>
-          <w:rFonts w:ascii="Consolas" w:eastAsia="Times New Roman" w:hAnsi="Consolas"/>
-          <w:noProof/>
-          <w:color w:val="ABB2BF"/>
-          <w:sz w:val="24"/>
-          <w:szCs w:val="24"/>
-          <w:lang w:eastAsia="uk-UA"/>
-        </w:rPr>
-        <w:t xml:space="preserve"> </w:t>
-      </w:r>
-      <w:r>
-        <w:rPr>
-          <w:rFonts w:ascii="Consolas" w:eastAsia="Times New Roman" w:hAnsi="Consolas"/>
-          <w:noProof/>
-          <w:color w:val="61AFEF"/>
-          <w:sz w:val="24"/>
-          <w:szCs w:val="24"/>
-          <w:lang w:eastAsia="uk-UA"/>
-        </w:rPr>
-        <w:t>undir_matrix_print</w:t>
+        <w:t>for</w:t>
+      </w:r>
+      <w:r>
+        <w:rPr>
+          <w:rFonts w:ascii="Consolas" w:eastAsia="Times New Roman" w:hAnsi="Consolas"/>
+          <w:noProof/>
+          <w:color w:val="ABB2BF"/>
+          <w:sz w:val="24"/>
+          <w:szCs w:val="24"/>
+          <w:lang w:eastAsia="uk-UA"/>
+        </w:rPr>
+        <w:t xml:space="preserve"> </w:t>
+      </w:r>
+      <w:r>
+        <w:rPr>
+          <w:rFonts w:ascii="Consolas" w:eastAsia="Times New Roman" w:hAnsi="Consolas"/>
+          <w:noProof/>
+          <w:color w:val="E06C75"/>
+          <w:sz w:val="24"/>
+          <w:szCs w:val="24"/>
+          <w:lang w:eastAsia="uk-UA"/>
+        </w:rPr>
+        <w:t>column</w:t>
+      </w:r>
+      <w:r>
+        <w:rPr>
+          <w:rFonts w:ascii="Consolas" w:eastAsia="Times New Roman" w:hAnsi="Consolas"/>
+          <w:noProof/>
+          <w:color w:val="ABB2BF"/>
+          <w:sz w:val="24"/>
+          <w:szCs w:val="24"/>
+          <w:lang w:eastAsia="uk-UA"/>
+        </w:rPr>
+        <w:t xml:space="preserve"> </w:t>
+      </w:r>
+      <w:r>
+        <w:rPr>
+          <w:rFonts w:ascii="Consolas" w:eastAsia="Times New Roman" w:hAnsi="Consolas"/>
+          <w:noProof/>
+          <w:color w:val="C678DD"/>
+          <w:sz w:val="24"/>
+          <w:szCs w:val="24"/>
+          <w:lang w:eastAsia="uk-UA"/>
+        </w:rPr>
+        <w:t>in</w:t>
+      </w:r>
+      <w:r>
+        <w:rPr>
+          <w:rFonts w:ascii="Consolas" w:eastAsia="Times New Roman" w:hAnsi="Consolas"/>
+          <w:noProof/>
+          <w:color w:val="ABB2BF"/>
+          <w:sz w:val="24"/>
+          <w:szCs w:val="24"/>
+          <w:lang w:eastAsia="uk-UA"/>
+        </w:rPr>
+        <w:t xml:space="preserve"> </w:t>
+      </w:r>
+      <w:r>
+        <w:rPr>
+          <w:rFonts w:ascii="Consolas" w:eastAsia="Times New Roman" w:hAnsi="Consolas"/>
+          <w:noProof/>
+          <w:color w:val="E5C07B"/>
+          <w:sz w:val="24"/>
+          <w:szCs w:val="24"/>
+          <w:lang w:eastAsia="uk-UA"/>
+        </w:rPr>
+        <w:t>range</w:t>
       </w:r>
       <w:r>
         <w:rPr>
@@ -4830,1089 +4747,7 @@
           <w:szCs w:val="24"/>
           <w:lang w:eastAsia="uk-UA"/>
         </w:rPr>
-        <w:t xml:space="preserve">, </w:t>
-      </w:r>
-      <w:r>
-        <w:rPr>
-          <w:rFonts w:ascii="Consolas" w:eastAsia="Times New Roman" w:hAnsi="Consolas"/>
-          <w:i/>
-          <w:iCs/>
-          <w:noProof/>
-          <w:color w:val="E06C75"/>
-          <w:sz w:val="24"/>
-          <w:szCs w:val="24"/>
-          <w:lang w:eastAsia="uk-UA"/>
-        </w:rPr>
-        <w:t>param</w:t>
-      </w:r>
-      <w:r>
-        <w:rPr>
-          <w:rFonts w:ascii="Consolas" w:eastAsia="Times New Roman" w:hAnsi="Consolas"/>
-          <w:noProof/>
-          <w:color w:val="ABB2BF"/>
-          <w:sz w:val="24"/>
-          <w:szCs w:val="24"/>
-          <w:lang w:eastAsia="uk-UA"/>
-        </w:rPr>
-        <w:t>):</w:t>
-      </w:r>
-    </w:p>
-    <w:p>
-      <w:pPr>
-        <w:shd w:val="clear" w:color="auto" w:fill="282C34"/>
-        <w:suppressAutoHyphens w:val="0"/>
-        <w:spacing w:after="0" w:line="330" w:lineRule="atLeast"/>
-        <w:rPr>
-          <w:rFonts w:ascii="Consolas" w:eastAsia="Times New Roman" w:hAnsi="Consolas"/>
-          <w:noProof/>
-          <w:color w:val="ABB2BF"/>
-          <w:sz w:val="24"/>
-          <w:szCs w:val="24"/>
-          <w:lang w:eastAsia="uk-UA"/>
-        </w:rPr>
-      </w:pPr>
-      <w:r>
-        <w:rPr>
-          <w:rFonts w:ascii="Consolas" w:eastAsia="Times New Roman" w:hAnsi="Consolas"/>
-          <w:noProof/>
-          <w:color w:val="ABB2BF"/>
-          <w:sz w:val="24"/>
-          <w:szCs w:val="24"/>
-          <w:lang w:eastAsia="uk-UA"/>
-        </w:rPr>
-        <w:t xml:space="preserve">    </w:t>
-      </w:r>
-      <w:r>
-        <w:rPr>
-          <w:rFonts w:ascii="Consolas" w:eastAsia="Times New Roman" w:hAnsi="Consolas"/>
-          <w:noProof/>
-          <w:color w:val="61AFEF"/>
-          <w:sz w:val="24"/>
-          <w:szCs w:val="24"/>
-          <w:lang w:eastAsia="uk-UA"/>
-        </w:rPr>
-        <w:t>print</w:t>
-      </w:r>
-      <w:r>
-        <w:rPr>
-          <w:rFonts w:ascii="Consolas" w:eastAsia="Times New Roman" w:hAnsi="Consolas"/>
-          <w:noProof/>
-          <w:color w:val="ABB2BF"/>
-          <w:sz w:val="24"/>
-          <w:szCs w:val="24"/>
-          <w:lang w:eastAsia="uk-UA"/>
-        </w:rPr>
-        <w:t>(</w:t>
-      </w:r>
-      <w:r>
-        <w:rPr>
-          <w:rFonts w:ascii="Consolas" w:eastAsia="Times New Roman" w:hAnsi="Consolas"/>
-          <w:noProof/>
-          <w:color w:val="98C379"/>
-          <w:sz w:val="24"/>
-          <w:szCs w:val="24"/>
-          <w:lang w:eastAsia="uk-UA"/>
-        </w:rPr>
-        <w:t>"    Undirected graph:</w:t>
-      </w:r>
-      <w:r>
-        <w:rPr>
-          <w:rFonts w:ascii="Consolas" w:eastAsia="Times New Roman" w:hAnsi="Consolas"/>
-          <w:noProof/>
-          <w:color w:val="56B6C2"/>
-          <w:sz w:val="24"/>
-          <w:szCs w:val="24"/>
-          <w:lang w:eastAsia="uk-UA"/>
-        </w:rPr>
-        <w:t>\n</w:t>
-      </w:r>
-      <w:r>
-        <w:rPr>
-          <w:rFonts w:ascii="Consolas" w:eastAsia="Times New Roman" w:hAnsi="Consolas"/>
-          <w:noProof/>
-          <w:color w:val="98C379"/>
-          <w:sz w:val="24"/>
-          <w:szCs w:val="24"/>
-          <w:lang w:eastAsia="uk-UA"/>
-        </w:rPr>
-        <w:t>"</w:t>
-      </w:r>
-      <w:r>
-        <w:rPr>
-          <w:rFonts w:ascii="Consolas" w:eastAsia="Times New Roman" w:hAnsi="Consolas"/>
-          <w:noProof/>
-          <w:color w:val="ABB2BF"/>
-          <w:sz w:val="24"/>
-          <w:szCs w:val="24"/>
-          <w:lang w:eastAsia="uk-UA"/>
-        </w:rPr>
-        <w:t>)</w:t>
-      </w:r>
-    </w:p>
-    <w:p>
-      <w:pPr>
-        <w:shd w:val="clear" w:color="auto" w:fill="282C34"/>
-        <w:suppressAutoHyphens w:val="0"/>
-        <w:spacing w:after="0" w:line="330" w:lineRule="atLeast"/>
-        <w:rPr>
-          <w:rFonts w:ascii="Consolas" w:eastAsia="Times New Roman" w:hAnsi="Consolas"/>
-          <w:noProof/>
-          <w:color w:val="ABB2BF"/>
-          <w:sz w:val="24"/>
-          <w:szCs w:val="24"/>
-          <w:lang w:eastAsia="uk-UA"/>
-        </w:rPr>
-      </w:pPr>
-      <w:r>
-        <w:rPr>
-          <w:rFonts w:ascii="Consolas" w:eastAsia="Times New Roman" w:hAnsi="Consolas"/>
-          <w:noProof/>
-          <w:color w:val="ABB2BF"/>
-          <w:sz w:val="24"/>
-          <w:szCs w:val="24"/>
-          <w:lang w:eastAsia="uk-UA"/>
-        </w:rPr>
-        <w:t xml:space="preserve">    </w:t>
-      </w:r>
-      <w:r>
-        <w:rPr>
-          <w:rFonts w:ascii="Consolas" w:eastAsia="Times New Roman" w:hAnsi="Consolas"/>
-          <w:noProof/>
-          <w:color w:val="61AFEF"/>
-          <w:sz w:val="24"/>
-          <w:szCs w:val="24"/>
-          <w:lang w:eastAsia="uk-UA"/>
-        </w:rPr>
-        <w:t>print</w:t>
-      </w:r>
-      <w:r>
-        <w:rPr>
-          <w:rFonts w:ascii="Consolas" w:eastAsia="Times New Roman" w:hAnsi="Consolas"/>
-          <w:noProof/>
-          <w:color w:val="ABB2BF"/>
-          <w:sz w:val="24"/>
-          <w:szCs w:val="24"/>
-          <w:lang w:eastAsia="uk-UA"/>
-        </w:rPr>
-        <w:t>(</w:t>
-      </w:r>
-      <w:r>
-        <w:rPr>
-          <w:rFonts w:ascii="Consolas" w:eastAsia="Times New Roman" w:hAnsi="Consolas"/>
-          <w:noProof/>
-          <w:color w:val="98C379"/>
-          <w:sz w:val="24"/>
-          <w:szCs w:val="24"/>
-          <w:lang w:eastAsia="uk-UA"/>
-        </w:rPr>
-        <w:t>"   "</w:t>
-      </w:r>
-      <w:r>
-        <w:rPr>
-          <w:rFonts w:ascii="Consolas" w:eastAsia="Times New Roman" w:hAnsi="Consolas"/>
-          <w:noProof/>
-          <w:color w:val="ABB2BF"/>
-          <w:sz w:val="24"/>
-          <w:szCs w:val="24"/>
-          <w:lang w:eastAsia="uk-UA"/>
-        </w:rPr>
-        <w:t xml:space="preserve">, </w:t>
-      </w:r>
-      <w:r>
-        <w:rPr>
-          <w:rFonts w:ascii="Consolas" w:eastAsia="Times New Roman" w:hAnsi="Consolas"/>
-          <w:noProof/>
-          <w:color w:val="98C379"/>
-          <w:sz w:val="24"/>
-          <w:szCs w:val="24"/>
-          <w:lang w:eastAsia="uk-UA"/>
-        </w:rPr>
-        <w:t>" "</w:t>
-      </w:r>
-      <w:r>
-        <w:rPr>
-          <w:rFonts w:ascii="Consolas" w:eastAsia="Times New Roman" w:hAnsi="Consolas"/>
-          <w:noProof/>
-          <w:color w:val="ABB2BF"/>
-          <w:sz w:val="24"/>
-          <w:szCs w:val="24"/>
-          <w:lang w:eastAsia="uk-UA"/>
-        </w:rPr>
-        <w:t>.</w:t>
-      </w:r>
-      <w:r>
-        <w:rPr>
-          <w:rFonts w:ascii="Consolas" w:eastAsia="Times New Roman" w:hAnsi="Consolas"/>
-          <w:noProof/>
-          <w:color w:val="61AFEF"/>
-          <w:sz w:val="24"/>
-          <w:szCs w:val="24"/>
-          <w:lang w:eastAsia="uk-UA"/>
-        </w:rPr>
-        <w:t>join</w:t>
-      </w:r>
-      <w:r>
-        <w:rPr>
-          <w:rFonts w:ascii="Consolas" w:eastAsia="Times New Roman" w:hAnsi="Consolas"/>
-          <w:noProof/>
-          <w:color w:val="ABB2BF"/>
-          <w:sz w:val="24"/>
-          <w:szCs w:val="24"/>
-          <w:lang w:eastAsia="uk-UA"/>
-        </w:rPr>
-        <w:t>(</w:t>
-      </w:r>
-      <w:r>
-        <w:rPr>
-          <w:rFonts w:ascii="Consolas" w:eastAsia="Times New Roman" w:hAnsi="Consolas"/>
-          <w:noProof/>
-          <w:color w:val="E06C75"/>
-          <w:sz w:val="24"/>
-          <w:szCs w:val="24"/>
-          <w:lang w:eastAsia="uk-UA"/>
-        </w:rPr>
-        <w:t>labels</w:t>
-      </w:r>
-      <w:r>
-        <w:rPr>
-          <w:rFonts w:ascii="Consolas" w:eastAsia="Times New Roman" w:hAnsi="Consolas"/>
-          <w:noProof/>
-          <w:color w:val="ABB2BF"/>
-          <w:sz w:val="24"/>
-          <w:szCs w:val="24"/>
-          <w:lang w:eastAsia="uk-UA"/>
-        </w:rPr>
-        <w:t>))</w:t>
-      </w:r>
-    </w:p>
-    <w:p>
-      <w:pPr>
-        <w:shd w:val="clear" w:color="auto" w:fill="282C34"/>
-        <w:suppressAutoHyphens w:val="0"/>
-        <w:spacing w:after="0" w:line="330" w:lineRule="atLeast"/>
-        <w:rPr>
-          <w:rFonts w:ascii="Consolas" w:eastAsia="Times New Roman" w:hAnsi="Consolas"/>
-          <w:noProof/>
-          <w:color w:val="ABB2BF"/>
-          <w:sz w:val="24"/>
-          <w:szCs w:val="24"/>
-          <w:lang w:eastAsia="uk-UA"/>
-        </w:rPr>
-      </w:pPr>
-      <w:r>
-        <w:rPr>
-          <w:rFonts w:ascii="Consolas" w:eastAsia="Times New Roman" w:hAnsi="Consolas"/>
-          <w:noProof/>
-          <w:color w:val="ABB2BF"/>
-          <w:sz w:val="24"/>
-          <w:szCs w:val="24"/>
-          <w:lang w:eastAsia="uk-UA"/>
-        </w:rPr>
-        <w:t xml:space="preserve">    </w:t>
-      </w:r>
-      <w:r>
-        <w:rPr>
-          <w:rFonts w:ascii="Consolas" w:eastAsia="Times New Roman" w:hAnsi="Consolas"/>
-          <w:noProof/>
-          <w:color w:val="61AFEF"/>
-          <w:sz w:val="24"/>
-          <w:szCs w:val="24"/>
-          <w:lang w:eastAsia="uk-UA"/>
-        </w:rPr>
-        <w:t>print</w:t>
-      </w:r>
-      <w:r>
-        <w:rPr>
-          <w:rFonts w:ascii="Consolas" w:eastAsia="Times New Roman" w:hAnsi="Consolas"/>
-          <w:noProof/>
-          <w:color w:val="ABB2BF"/>
-          <w:sz w:val="24"/>
-          <w:szCs w:val="24"/>
-          <w:lang w:eastAsia="uk-UA"/>
-        </w:rPr>
-        <w:t>(</w:t>
-      </w:r>
-      <w:r>
-        <w:rPr>
-          <w:rFonts w:ascii="Consolas" w:eastAsia="Times New Roman" w:hAnsi="Consolas"/>
-          <w:noProof/>
-          <w:color w:val="98C379"/>
-          <w:sz w:val="24"/>
-          <w:szCs w:val="24"/>
-          <w:lang w:eastAsia="uk-UA"/>
-        </w:rPr>
-        <w:t>"   _________________________"</w:t>
-      </w:r>
-      <w:r>
-        <w:rPr>
-          <w:rFonts w:ascii="Consolas" w:eastAsia="Times New Roman" w:hAnsi="Consolas"/>
-          <w:noProof/>
-          <w:color w:val="ABB2BF"/>
-          <w:sz w:val="24"/>
-          <w:szCs w:val="24"/>
-          <w:lang w:eastAsia="uk-UA"/>
-        </w:rPr>
-        <w:t>)</w:t>
-      </w:r>
-    </w:p>
-    <w:p>
-      <w:pPr>
-        <w:shd w:val="clear" w:color="auto" w:fill="282C34"/>
-        <w:suppressAutoHyphens w:val="0"/>
-        <w:spacing w:after="0" w:line="330" w:lineRule="atLeast"/>
-        <w:rPr>
-          <w:rFonts w:ascii="Consolas" w:eastAsia="Times New Roman" w:hAnsi="Consolas"/>
-          <w:noProof/>
-          <w:color w:val="ABB2BF"/>
-          <w:sz w:val="24"/>
-          <w:szCs w:val="24"/>
-          <w:lang w:eastAsia="uk-UA"/>
-        </w:rPr>
-      </w:pPr>
-      <w:r>
-        <w:rPr>
-          <w:rFonts w:ascii="Consolas" w:eastAsia="Times New Roman" w:hAnsi="Consolas"/>
-          <w:noProof/>
-          <w:color w:val="ABB2BF"/>
-          <w:sz w:val="24"/>
-          <w:szCs w:val="24"/>
-          <w:lang w:eastAsia="uk-UA"/>
-        </w:rPr>
-        <w:t xml:space="preserve">    </w:t>
-      </w:r>
-      <w:r>
-        <w:rPr>
-          <w:rFonts w:ascii="Consolas" w:eastAsia="Times New Roman" w:hAnsi="Consolas"/>
-          <w:noProof/>
-          <w:color w:val="C678DD"/>
-          <w:sz w:val="24"/>
-          <w:szCs w:val="24"/>
-          <w:lang w:eastAsia="uk-UA"/>
-        </w:rPr>
-        <w:t>for</w:t>
-      </w:r>
-      <w:r>
-        <w:rPr>
-          <w:rFonts w:ascii="Consolas" w:eastAsia="Times New Roman" w:hAnsi="Consolas"/>
-          <w:noProof/>
-          <w:color w:val="ABB2BF"/>
-          <w:sz w:val="24"/>
-          <w:szCs w:val="24"/>
-          <w:lang w:eastAsia="uk-UA"/>
-        </w:rPr>
-        <w:t xml:space="preserve"> </w:t>
-      </w:r>
-      <w:r>
-        <w:rPr>
-          <w:rFonts w:ascii="Consolas" w:eastAsia="Times New Roman" w:hAnsi="Consolas"/>
-          <w:noProof/>
-          <w:color w:val="E06C75"/>
-          <w:sz w:val="24"/>
-          <w:szCs w:val="24"/>
-          <w:lang w:eastAsia="uk-UA"/>
-        </w:rPr>
-        <w:t>row</w:t>
-      </w:r>
-      <w:r>
-        <w:rPr>
-          <w:rFonts w:ascii="Consolas" w:eastAsia="Times New Roman" w:hAnsi="Consolas"/>
-          <w:noProof/>
-          <w:color w:val="ABB2BF"/>
-          <w:sz w:val="24"/>
-          <w:szCs w:val="24"/>
-          <w:lang w:eastAsia="uk-UA"/>
-        </w:rPr>
-        <w:t xml:space="preserve"> </w:t>
-      </w:r>
-      <w:r>
-        <w:rPr>
-          <w:rFonts w:ascii="Consolas" w:eastAsia="Times New Roman" w:hAnsi="Consolas"/>
-          <w:noProof/>
-          <w:color w:val="C678DD"/>
-          <w:sz w:val="24"/>
-          <w:szCs w:val="24"/>
-          <w:lang w:eastAsia="uk-UA"/>
-        </w:rPr>
-        <w:t>in</w:t>
-      </w:r>
-      <w:r>
-        <w:rPr>
-          <w:rFonts w:ascii="Consolas" w:eastAsia="Times New Roman" w:hAnsi="Consolas"/>
-          <w:noProof/>
-          <w:color w:val="ABB2BF"/>
-          <w:sz w:val="24"/>
-          <w:szCs w:val="24"/>
-          <w:lang w:eastAsia="uk-UA"/>
-        </w:rPr>
-        <w:t xml:space="preserve"> </w:t>
-      </w:r>
-      <w:r>
-        <w:rPr>
-          <w:rFonts w:ascii="Consolas" w:eastAsia="Times New Roman" w:hAnsi="Consolas"/>
-          <w:noProof/>
-          <w:color w:val="E5C07B"/>
-          <w:sz w:val="24"/>
-          <w:szCs w:val="24"/>
-          <w:lang w:eastAsia="uk-UA"/>
-        </w:rPr>
-        <w:t>range</w:t>
-      </w:r>
-      <w:r>
-        <w:rPr>
-          <w:rFonts w:ascii="Consolas" w:eastAsia="Times New Roman" w:hAnsi="Consolas"/>
-          <w:noProof/>
-          <w:color w:val="ABB2BF"/>
-          <w:sz w:val="24"/>
-          <w:szCs w:val="24"/>
-          <w:lang w:eastAsia="uk-UA"/>
-        </w:rPr>
-        <w:t>(</w:t>
-      </w:r>
-      <w:r>
-        <w:rPr>
-          <w:rFonts w:ascii="Consolas" w:eastAsia="Times New Roman" w:hAnsi="Consolas"/>
-          <w:i/>
-          <w:iCs/>
-          <w:noProof/>
-          <w:color w:val="E06C75"/>
-          <w:sz w:val="24"/>
-          <w:szCs w:val="24"/>
-          <w:lang w:eastAsia="uk-UA"/>
-        </w:rPr>
-        <w:t>vertex</w:t>
-      </w:r>
-      <w:r>
-        <w:rPr>
-          <w:rFonts w:ascii="Consolas" w:eastAsia="Times New Roman" w:hAnsi="Consolas"/>
-          <w:noProof/>
-          <w:color w:val="ABB2BF"/>
-          <w:sz w:val="24"/>
-          <w:szCs w:val="24"/>
-          <w:lang w:eastAsia="uk-UA"/>
-        </w:rPr>
-        <w:t>):</w:t>
-      </w:r>
-    </w:p>
-    <w:p>
-      <w:pPr>
-        <w:shd w:val="clear" w:color="auto" w:fill="282C34"/>
-        <w:suppressAutoHyphens w:val="0"/>
-        <w:spacing w:after="0" w:line="330" w:lineRule="atLeast"/>
-        <w:rPr>
-          <w:rFonts w:ascii="Consolas" w:eastAsia="Times New Roman" w:hAnsi="Consolas"/>
-          <w:noProof/>
-          <w:color w:val="ABB2BF"/>
-          <w:sz w:val="24"/>
-          <w:szCs w:val="24"/>
-          <w:lang w:eastAsia="uk-UA"/>
-        </w:rPr>
-      </w:pPr>
-      <w:r>
-        <w:rPr>
-          <w:rFonts w:ascii="Consolas" w:eastAsia="Times New Roman" w:hAnsi="Consolas"/>
-          <w:noProof/>
-          <w:color w:val="ABB2BF"/>
-          <w:sz w:val="24"/>
-          <w:szCs w:val="24"/>
-          <w:lang w:eastAsia="uk-UA"/>
-        </w:rPr>
-        <w:t xml:space="preserve">        </w:t>
-      </w:r>
-      <w:r>
-        <w:rPr>
-          <w:rFonts w:ascii="Consolas" w:eastAsia="Times New Roman" w:hAnsi="Consolas"/>
-          <w:noProof/>
-          <w:color w:val="61AFEF"/>
-          <w:sz w:val="24"/>
-          <w:szCs w:val="24"/>
-          <w:lang w:eastAsia="uk-UA"/>
-        </w:rPr>
-        <w:t>print</w:t>
-      </w:r>
-      <w:r>
-        <w:rPr>
-          <w:rFonts w:ascii="Consolas" w:eastAsia="Times New Roman" w:hAnsi="Consolas"/>
-          <w:noProof/>
-          <w:color w:val="ABB2BF"/>
-          <w:sz w:val="24"/>
-          <w:szCs w:val="24"/>
-          <w:lang w:eastAsia="uk-UA"/>
-        </w:rPr>
-        <w:t>(</w:t>
-      </w:r>
-    </w:p>
-    <w:p>
-      <w:pPr>
-        <w:shd w:val="clear" w:color="auto" w:fill="282C34"/>
-        <w:suppressAutoHyphens w:val="0"/>
-        <w:spacing w:after="0" w:line="330" w:lineRule="atLeast"/>
-        <w:rPr>
-          <w:rFonts w:ascii="Consolas" w:eastAsia="Times New Roman" w:hAnsi="Consolas"/>
-          <w:noProof/>
-          <w:color w:val="ABB2BF"/>
-          <w:sz w:val="24"/>
-          <w:szCs w:val="24"/>
-          <w:lang w:eastAsia="uk-UA"/>
-        </w:rPr>
-      </w:pPr>
-      <w:r>
-        <w:rPr>
-          <w:rFonts w:ascii="Consolas" w:eastAsia="Times New Roman" w:hAnsi="Consolas"/>
-          <w:noProof/>
-          <w:color w:val="ABB2BF"/>
-          <w:sz w:val="24"/>
-          <w:szCs w:val="24"/>
-          <w:lang w:eastAsia="uk-UA"/>
-        </w:rPr>
-        <w:t xml:space="preserve">            </w:t>
-      </w:r>
-      <w:r>
-        <w:rPr>
-          <w:rFonts w:ascii="Consolas" w:eastAsia="Times New Roman" w:hAnsi="Consolas"/>
-          <w:noProof/>
-          <w:color w:val="C678DD"/>
-          <w:sz w:val="24"/>
-          <w:szCs w:val="24"/>
-          <w:lang w:eastAsia="uk-UA"/>
-        </w:rPr>
-        <w:t>f</w:t>
-      </w:r>
-      <w:r>
-        <w:rPr>
-          <w:rFonts w:ascii="Consolas" w:eastAsia="Times New Roman" w:hAnsi="Consolas"/>
-          <w:noProof/>
-          <w:color w:val="98C379"/>
-          <w:sz w:val="24"/>
-          <w:szCs w:val="24"/>
-          <w:lang w:eastAsia="uk-UA"/>
-        </w:rPr>
-        <w:t>"</w:t>
-      </w:r>
-      <w:r>
-        <w:rPr>
-          <w:rFonts w:ascii="Consolas" w:eastAsia="Times New Roman" w:hAnsi="Consolas"/>
-          <w:noProof/>
-          <w:color w:val="D19A66"/>
-          <w:sz w:val="24"/>
-          <w:szCs w:val="24"/>
-          <w:lang w:eastAsia="uk-UA"/>
-        </w:rPr>
-        <w:t>{</w:t>
-      </w:r>
-      <w:r>
-        <w:rPr>
-          <w:rFonts w:ascii="Consolas" w:eastAsia="Times New Roman" w:hAnsi="Consolas"/>
-          <w:i/>
-          <w:iCs/>
-          <w:noProof/>
-          <w:color w:val="E06C75"/>
-          <w:sz w:val="24"/>
-          <w:szCs w:val="24"/>
-          <w:lang w:eastAsia="uk-UA"/>
-        </w:rPr>
-        <w:t>param</w:t>
-      </w:r>
-      <w:r>
-        <w:rPr>
-          <w:rFonts w:ascii="Consolas" w:eastAsia="Times New Roman" w:hAnsi="Consolas"/>
-          <w:noProof/>
-          <w:color w:val="ABB2BF"/>
-          <w:sz w:val="24"/>
-          <w:szCs w:val="24"/>
-          <w:lang w:eastAsia="uk-UA"/>
-        </w:rPr>
-        <w:t>[</w:t>
-      </w:r>
-      <w:r>
-        <w:rPr>
-          <w:rFonts w:ascii="Consolas" w:eastAsia="Times New Roman" w:hAnsi="Consolas"/>
-          <w:noProof/>
-          <w:color w:val="E06C75"/>
-          <w:sz w:val="24"/>
-          <w:szCs w:val="24"/>
-          <w:lang w:eastAsia="uk-UA"/>
-        </w:rPr>
-        <w:t>row</w:t>
-      </w:r>
-      <w:r>
-        <w:rPr>
-          <w:rFonts w:ascii="Consolas" w:eastAsia="Times New Roman" w:hAnsi="Consolas"/>
-          <w:noProof/>
-          <w:color w:val="ABB2BF"/>
-          <w:sz w:val="24"/>
-          <w:szCs w:val="24"/>
-          <w:lang w:eastAsia="uk-UA"/>
-        </w:rPr>
-        <w:t>]</w:t>
-      </w:r>
-      <w:r>
-        <w:rPr>
-          <w:rFonts w:ascii="Consolas" w:eastAsia="Times New Roman" w:hAnsi="Consolas"/>
-          <w:noProof/>
-          <w:color w:val="D19A66"/>
-          <w:sz w:val="24"/>
-          <w:szCs w:val="24"/>
-          <w:lang w:eastAsia="uk-UA"/>
-        </w:rPr>
-        <w:t>}</w:t>
-      </w:r>
-      <w:r>
-        <w:rPr>
-          <w:rFonts w:ascii="Consolas" w:eastAsia="Times New Roman" w:hAnsi="Consolas"/>
-          <w:noProof/>
-          <w:color w:val="98C379"/>
-          <w:sz w:val="24"/>
-          <w:szCs w:val="24"/>
-          <w:lang w:eastAsia="uk-UA"/>
-        </w:rPr>
-        <w:t xml:space="preserve"> |"</w:t>
-      </w:r>
-      <w:r>
-        <w:rPr>
-          <w:rFonts w:ascii="Consolas" w:eastAsia="Times New Roman" w:hAnsi="Consolas"/>
-          <w:noProof/>
-          <w:color w:val="ABB2BF"/>
-          <w:sz w:val="24"/>
-          <w:szCs w:val="24"/>
-          <w:lang w:eastAsia="uk-UA"/>
-        </w:rPr>
-        <w:t>,</w:t>
-      </w:r>
-    </w:p>
-    <w:p>
-      <w:pPr>
-        <w:shd w:val="clear" w:color="auto" w:fill="282C34"/>
-        <w:suppressAutoHyphens w:val="0"/>
-        <w:spacing w:after="0" w:line="330" w:lineRule="atLeast"/>
-        <w:rPr>
-          <w:rFonts w:ascii="Consolas" w:eastAsia="Times New Roman" w:hAnsi="Consolas"/>
-          <w:noProof/>
-          <w:color w:val="ABB2BF"/>
-          <w:sz w:val="24"/>
-          <w:szCs w:val="24"/>
-          <w:lang w:eastAsia="uk-UA"/>
-        </w:rPr>
-      </w:pPr>
-      <w:r>
-        <w:rPr>
-          <w:rFonts w:ascii="Consolas" w:eastAsia="Times New Roman" w:hAnsi="Consolas"/>
-          <w:noProof/>
-          <w:color w:val="ABB2BF"/>
-          <w:sz w:val="24"/>
-          <w:szCs w:val="24"/>
-          <w:lang w:eastAsia="uk-UA"/>
-        </w:rPr>
-        <w:t xml:space="preserve">            </w:t>
-      </w:r>
-      <w:r>
-        <w:rPr>
-          <w:rFonts w:ascii="Consolas" w:eastAsia="Times New Roman" w:hAnsi="Consolas"/>
-          <w:noProof/>
-          <w:color w:val="98C379"/>
-          <w:sz w:val="24"/>
-          <w:szCs w:val="24"/>
-          <w:lang w:eastAsia="uk-UA"/>
-        </w:rPr>
-        <w:t>" "</w:t>
-      </w:r>
-      <w:r>
-        <w:rPr>
-          <w:rFonts w:ascii="Consolas" w:eastAsia="Times New Roman" w:hAnsi="Consolas"/>
-          <w:noProof/>
-          <w:color w:val="ABB2BF"/>
-          <w:sz w:val="24"/>
-          <w:szCs w:val="24"/>
-          <w:lang w:eastAsia="uk-UA"/>
-        </w:rPr>
-        <w:t>.</w:t>
-      </w:r>
-      <w:r>
-        <w:rPr>
-          <w:rFonts w:ascii="Consolas" w:eastAsia="Times New Roman" w:hAnsi="Consolas"/>
-          <w:noProof/>
-          <w:color w:val="61AFEF"/>
-          <w:sz w:val="24"/>
-          <w:szCs w:val="24"/>
-          <w:lang w:eastAsia="uk-UA"/>
-        </w:rPr>
-        <w:t>join</w:t>
-      </w:r>
-      <w:r>
-        <w:rPr>
-          <w:rFonts w:ascii="Consolas" w:eastAsia="Times New Roman" w:hAnsi="Consolas"/>
-          <w:noProof/>
-          <w:color w:val="ABB2BF"/>
-          <w:sz w:val="24"/>
-          <w:szCs w:val="24"/>
-          <w:lang w:eastAsia="uk-UA"/>
-        </w:rPr>
-        <w:t>(</w:t>
-      </w:r>
-    </w:p>
-    <w:p>
-      <w:pPr>
-        <w:shd w:val="clear" w:color="auto" w:fill="282C34"/>
-        <w:suppressAutoHyphens w:val="0"/>
-        <w:spacing w:after="0" w:line="330" w:lineRule="atLeast"/>
-        <w:rPr>
-          <w:rFonts w:ascii="Consolas" w:eastAsia="Times New Roman" w:hAnsi="Consolas"/>
-          <w:noProof/>
-          <w:color w:val="ABB2BF"/>
-          <w:sz w:val="24"/>
-          <w:szCs w:val="24"/>
-          <w:lang w:eastAsia="uk-UA"/>
-        </w:rPr>
-      </w:pPr>
-      <w:r>
-        <w:rPr>
-          <w:rFonts w:ascii="Consolas" w:eastAsia="Times New Roman" w:hAnsi="Consolas"/>
-          <w:noProof/>
-          <w:color w:val="ABB2BF"/>
-          <w:sz w:val="24"/>
-          <w:szCs w:val="24"/>
-          <w:lang w:eastAsia="uk-UA"/>
-        </w:rPr>
-        <w:t xml:space="preserve">                </w:t>
-      </w:r>
-      <w:r>
-        <w:rPr>
-          <w:rFonts w:ascii="Consolas" w:eastAsia="Times New Roman" w:hAnsi="Consolas"/>
-          <w:noProof/>
-          <w:color w:val="E5C07B"/>
-          <w:sz w:val="24"/>
-          <w:szCs w:val="24"/>
-          <w:lang w:eastAsia="uk-UA"/>
-        </w:rPr>
-        <w:t>str</w:t>
-      </w:r>
-      <w:r>
-        <w:rPr>
-          <w:rFonts w:ascii="Consolas" w:eastAsia="Times New Roman" w:hAnsi="Consolas"/>
-          <w:noProof/>
-          <w:color w:val="ABB2BF"/>
-          <w:sz w:val="24"/>
-          <w:szCs w:val="24"/>
-          <w:lang w:eastAsia="uk-UA"/>
-        </w:rPr>
-        <w:t>(</w:t>
-      </w:r>
-      <w:r>
-        <w:rPr>
-          <w:rFonts w:ascii="Consolas" w:eastAsia="Times New Roman" w:hAnsi="Consolas"/>
-          <w:noProof/>
-          <w:color w:val="61AFEF"/>
-          <w:sz w:val="24"/>
-          <w:szCs w:val="24"/>
-          <w:lang w:eastAsia="uk-UA"/>
-        </w:rPr>
-        <w:t>max</w:t>
-      </w:r>
-      <w:r>
-        <w:rPr>
-          <w:rFonts w:ascii="Consolas" w:eastAsia="Times New Roman" w:hAnsi="Consolas"/>
-          <w:noProof/>
-          <w:color w:val="ABB2BF"/>
-          <w:sz w:val="24"/>
-          <w:szCs w:val="24"/>
-          <w:lang w:eastAsia="uk-UA"/>
-        </w:rPr>
-        <w:t>(</w:t>
-      </w:r>
-      <w:r>
-        <w:rPr>
-          <w:rFonts w:ascii="Consolas" w:eastAsia="Times New Roman" w:hAnsi="Consolas"/>
-          <w:noProof/>
-          <w:color w:val="E06C75"/>
-          <w:sz w:val="24"/>
-          <w:szCs w:val="24"/>
-          <w:lang w:eastAsia="uk-UA"/>
-        </w:rPr>
-        <w:t>undirected_matrix</w:t>
-      </w:r>
-      <w:r>
-        <w:rPr>
-          <w:rFonts w:ascii="Consolas" w:eastAsia="Times New Roman" w:hAnsi="Consolas"/>
-          <w:noProof/>
-          <w:color w:val="ABB2BF"/>
-          <w:sz w:val="24"/>
-          <w:szCs w:val="24"/>
-          <w:lang w:eastAsia="uk-UA"/>
-        </w:rPr>
-        <w:t>[</w:t>
-      </w:r>
-      <w:r>
-        <w:rPr>
-          <w:rFonts w:ascii="Consolas" w:eastAsia="Times New Roman" w:hAnsi="Consolas"/>
-          <w:noProof/>
-          <w:color w:val="E06C75"/>
-          <w:sz w:val="24"/>
-          <w:szCs w:val="24"/>
-          <w:lang w:eastAsia="uk-UA"/>
-        </w:rPr>
-        <w:t>row</w:t>
-      </w:r>
-      <w:r>
-        <w:rPr>
-          <w:rFonts w:ascii="Consolas" w:eastAsia="Times New Roman" w:hAnsi="Consolas"/>
-          <w:noProof/>
-          <w:color w:val="ABB2BF"/>
-          <w:sz w:val="24"/>
-          <w:szCs w:val="24"/>
-          <w:lang w:eastAsia="uk-UA"/>
-        </w:rPr>
-        <w:t>][</w:t>
-      </w:r>
-      <w:r>
-        <w:rPr>
-          <w:rFonts w:ascii="Consolas" w:eastAsia="Times New Roman" w:hAnsi="Consolas"/>
-          <w:noProof/>
-          <w:color w:val="E06C75"/>
-          <w:sz w:val="24"/>
-          <w:szCs w:val="24"/>
-          <w:lang w:eastAsia="uk-UA"/>
-        </w:rPr>
-        <w:t>column</w:t>
-      </w:r>
-      <w:r>
-        <w:rPr>
-          <w:rFonts w:ascii="Consolas" w:eastAsia="Times New Roman" w:hAnsi="Consolas"/>
-          <w:noProof/>
-          <w:color w:val="ABB2BF"/>
-          <w:sz w:val="24"/>
-          <w:szCs w:val="24"/>
-          <w:lang w:eastAsia="uk-UA"/>
-        </w:rPr>
-        <w:t xml:space="preserve">], </w:t>
-      </w:r>
-      <w:r>
-        <w:rPr>
-          <w:rFonts w:ascii="Consolas" w:eastAsia="Times New Roman" w:hAnsi="Consolas"/>
-          <w:noProof/>
-          <w:color w:val="E06C75"/>
-          <w:sz w:val="24"/>
-          <w:szCs w:val="24"/>
-          <w:lang w:eastAsia="uk-UA"/>
-        </w:rPr>
-        <w:t>undirected_matrix</w:t>
-      </w:r>
-      <w:r>
-        <w:rPr>
-          <w:rFonts w:ascii="Consolas" w:eastAsia="Times New Roman" w:hAnsi="Consolas"/>
-          <w:noProof/>
-          <w:color w:val="ABB2BF"/>
-          <w:sz w:val="24"/>
-          <w:szCs w:val="24"/>
-          <w:lang w:eastAsia="uk-UA"/>
-        </w:rPr>
-        <w:t>[</w:t>
-      </w:r>
-      <w:r>
-        <w:rPr>
-          <w:rFonts w:ascii="Consolas" w:eastAsia="Times New Roman" w:hAnsi="Consolas"/>
-          <w:noProof/>
-          <w:color w:val="E06C75"/>
-          <w:sz w:val="24"/>
-          <w:szCs w:val="24"/>
-          <w:lang w:eastAsia="uk-UA"/>
-        </w:rPr>
-        <w:t>column</w:t>
-      </w:r>
-      <w:r>
-        <w:rPr>
-          <w:rFonts w:ascii="Consolas" w:eastAsia="Times New Roman" w:hAnsi="Consolas"/>
-          <w:noProof/>
-          <w:color w:val="ABB2BF"/>
-          <w:sz w:val="24"/>
-          <w:szCs w:val="24"/>
-          <w:lang w:eastAsia="uk-UA"/>
-        </w:rPr>
-        <w:t>][</w:t>
-      </w:r>
-      <w:r>
-        <w:rPr>
-          <w:rFonts w:ascii="Consolas" w:eastAsia="Times New Roman" w:hAnsi="Consolas"/>
-          <w:noProof/>
-          <w:color w:val="E06C75"/>
-          <w:sz w:val="24"/>
-          <w:szCs w:val="24"/>
-          <w:lang w:eastAsia="uk-UA"/>
-        </w:rPr>
-        <w:t>row</w:t>
-      </w:r>
-      <w:r>
-        <w:rPr>
-          <w:rFonts w:ascii="Consolas" w:eastAsia="Times New Roman" w:hAnsi="Consolas"/>
-          <w:noProof/>
-          <w:color w:val="ABB2BF"/>
-          <w:sz w:val="24"/>
-          <w:szCs w:val="24"/>
-          <w:lang w:eastAsia="uk-UA"/>
-        </w:rPr>
-        <w:t>]))</w:t>
-      </w:r>
-    </w:p>
-    <w:p>
-      <w:pPr>
-        <w:shd w:val="clear" w:color="auto" w:fill="282C34"/>
-        <w:suppressAutoHyphens w:val="0"/>
-        <w:spacing w:after="0" w:line="330" w:lineRule="atLeast"/>
-        <w:rPr>
-          <w:rFonts w:ascii="Consolas" w:eastAsia="Times New Roman" w:hAnsi="Consolas"/>
-          <w:noProof/>
-          <w:color w:val="ABB2BF"/>
-          <w:sz w:val="24"/>
-          <w:szCs w:val="24"/>
-          <w:lang w:eastAsia="uk-UA"/>
-        </w:rPr>
-      </w:pPr>
-      <w:r>
-        <w:rPr>
-          <w:rFonts w:ascii="Consolas" w:eastAsia="Times New Roman" w:hAnsi="Consolas"/>
-          <w:noProof/>
-          <w:color w:val="ABB2BF"/>
-          <w:sz w:val="24"/>
-          <w:szCs w:val="24"/>
-          <w:lang w:eastAsia="uk-UA"/>
-        </w:rPr>
-        <w:t xml:space="preserve">                </w:t>
-      </w:r>
-      <w:r>
-        <w:rPr>
-          <w:rFonts w:ascii="Consolas" w:eastAsia="Times New Roman" w:hAnsi="Consolas"/>
-          <w:noProof/>
-          <w:color w:val="C678DD"/>
-          <w:sz w:val="24"/>
-          <w:szCs w:val="24"/>
-          <w:lang w:eastAsia="uk-UA"/>
-        </w:rPr>
-        <w:t>for</w:t>
-      </w:r>
-      <w:r>
-        <w:rPr>
-          <w:rFonts w:ascii="Consolas" w:eastAsia="Times New Roman" w:hAnsi="Consolas"/>
-          <w:noProof/>
-          <w:color w:val="ABB2BF"/>
-          <w:sz w:val="24"/>
-          <w:szCs w:val="24"/>
-          <w:lang w:eastAsia="uk-UA"/>
-        </w:rPr>
-        <w:t xml:space="preserve"> </w:t>
-      </w:r>
-      <w:r>
-        <w:rPr>
-          <w:rFonts w:ascii="Consolas" w:eastAsia="Times New Roman" w:hAnsi="Consolas"/>
-          <w:noProof/>
-          <w:color w:val="E06C75"/>
-          <w:sz w:val="24"/>
-          <w:szCs w:val="24"/>
-          <w:lang w:eastAsia="uk-UA"/>
-        </w:rPr>
-        <w:t>column</w:t>
-      </w:r>
-      <w:r>
-        <w:rPr>
-          <w:rFonts w:ascii="Consolas" w:eastAsia="Times New Roman" w:hAnsi="Consolas"/>
-          <w:noProof/>
-          <w:color w:val="ABB2BF"/>
-          <w:sz w:val="24"/>
-          <w:szCs w:val="24"/>
-          <w:lang w:eastAsia="uk-UA"/>
-        </w:rPr>
-        <w:t xml:space="preserve"> </w:t>
-      </w:r>
-      <w:r>
-        <w:rPr>
-          <w:rFonts w:ascii="Consolas" w:eastAsia="Times New Roman" w:hAnsi="Consolas"/>
-          <w:noProof/>
-          <w:color w:val="C678DD"/>
-          <w:sz w:val="24"/>
-          <w:szCs w:val="24"/>
-          <w:lang w:eastAsia="uk-UA"/>
-        </w:rPr>
-        <w:t>in</w:t>
-      </w:r>
-      <w:r>
-        <w:rPr>
-          <w:rFonts w:ascii="Consolas" w:eastAsia="Times New Roman" w:hAnsi="Consolas"/>
-          <w:noProof/>
-          <w:color w:val="ABB2BF"/>
-          <w:sz w:val="24"/>
-          <w:szCs w:val="24"/>
-          <w:lang w:eastAsia="uk-UA"/>
-        </w:rPr>
-        <w:t xml:space="preserve"> </w:t>
-      </w:r>
-      <w:r>
-        <w:rPr>
-          <w:rFonts w:ascii="Consolas" w:eastAsia="Times New Roman" w:hAnsi="Consolas"/>
-          <w:noProof/>
-          <w:color w:val="E5C07B"/>
-          <w:sz w:val="24"/>
-          <w:szCs w:val="24"/>
-          <w:lang w:eastAsia="uk-UA"/>
-        </w:rPr>
-        <w:t>range</w:t>
-      </w:r>
-      <w:r>
-        <w:rPr>
-          <w:rFonts w:ascii="Consolas" w:eastAsia="Times New Roman" w:hAnsi="Consolas"/>
-          <w:noProof/>
-          <w:color w:val="ABB2BF"/>
-          <w:sz w:val="24"/>
-          <w:szCs w:val="24"/>
-          <w:lang w:eastAsia="uk-UA"/>
-        </w:rPr>
-        <w:t>(</w:t>
-      </w:r>
-      <w:r>
-        <w:rPr>
-          <w:rFonts w:ascii="Consolas" w:eastAsia="Times New Roman" w:hAnsi="Consolas"/>
-          <w:i/>
-          <w:iCs/>
-          <w:noProof/>
-          <w:color w:val="E06C75"/>
-          <w:sz w:val="24"/>
-          <w:szCs w:val="24"/>
-          <w:lang w:eastAsia="uk-UA"/>
-        </w:rPr>
-        <w:t>vertex</w:t>
-      </w:r>
-      <w:r>
-        <w:rPr>
-          <w:rFonts w:ascii="Consolas" w:eastAsia="Times New Roman" w:hAnsi="Consolas"/>
-          <w:noProof/>
-          <w:color w:val="ABB2BF"/>
-          <w:sz w:val="24"/>
-          <w:szCs w:val="24"/>
-          <w:lang w:eastAsia="uk-UA"/>
-        </w:rPr>
-        <w:t>)</w:t>
-      </w:r>
-    </w:p>
-    <w:p>
-      <w:pPr>
-        <w:shd w:val="clear" w:color="auto" w:fill="282C34"/>
-        <w:suppressAutoHyphens w:val="0"/>
-        <w:spacing w:after="0" w:line="330" w:lineRule="atLeast"/>
-        <w:rPr>
-          <w:rFonts w:ascii="Consolas" w:eastAsia="Times New Roman" w:hAnsi="Consolas"/>
-          <w:noProof/>
-          <w:color w:val="ABB2BF"/>
-          <w:sz w:val="24"/>
-          <w:szCs w:val="24"/>
-          <w:lang w:eastAsia="uk-UA"/>
-        </w:rPr>
-      </w:pPr>
-      <w:r>
-        <w:rPr>
-          <w:rFonts w:ascii="Consolas" w:eastAsia="Times New Roman" w:hAnsi="Consolas"/>
-          <w:noProof/>
-          <w:color w:val="ABB2BF"/>
-          <w:sz w:val="24"/>
-          <w:szCs w:val="24"/>
-          <w:lang w:eastAsia="uk-UA"/>
-        </w:rPr>
-        <w:t>            ),</w:t>
+        <w:t>)),</w:t>
       </w:r>
     </w:p>
     <w:p>
@@ -8254,7 +7089,6 @@
           <w:szCs w:val="24"/>
           <w:lang w:eastAsia="uk-UA"/>
         </w:rPr>
-        <w:lastRenderedPageBreak/>
         <w:t>def</w:t>
       </w:r>
       <w:r>
@@ -10821,6 +9655,7 @@
           <w:szCs w:val="24"/>
           <w:lang w:eastAsia="uk-UA"/>
         </w:rPr>
+        <w:lastRenderedPageBreak/>
         <w:t xml:space="preserve">    </w:t>
       </w:r>
       <w:r>
@@ -15422,7 +14257,6 @@
           <w:szCs w:val="24"/>
           <w:lang w:eastAsia="uk-UA"/>
         </w:rPr>
-        <w:lastRenderedPageBreak/>
         <w:t>    )</w:t>
       </w:r>
     </w:p>
@@ -17451,6 +16285,7 @@
           <w:szCs w:val="24"/>
           <w:lang w:eastAsia="uk-UA"/>
         </w:rPr>
+        <w:lastRenderedPageBreak/>
         <w:t>            )</w:t>
       </w:r>
     </w:p>
@@ -21023,7 +19858,6 @@
           <w:szCs w:val="24"/>
           <w:lang w:eastAsia="uk-UA"/>
         </w:rPr>
-        <w:lastRenderedPageBreak/>
         <w:t>    )</w:t>
       </w:r>
     </w:p>
@@ -22984,6 +21818,7 @@
           <w:szCs w:val="24"/>
           <w:lang w:eastAsia="uk-UA"/>
         </w:rPr>
+        <w:lastRenderedPageBreak/>
         <w:t xml:space="preserve">        </w:t>
       </w:r>
       <w:r>
@@ -25936,7 +24771,6 @@
           <w:szCs w:val="24"/>
           <w:lang w:eastAsia="uk-UA"/>
         </w:rPr>
-        <w:lastRenderedPageBreak/>
         <w:t>from</w:t>
       </w:r>
       <w:r>
@@ -27250,6 +26084,7 @@
           <w:szCs w:val="24"/>
           <w:lang w:eastAsia="uk-UA"/>
         </w:rPr>
+        <w:lastRenderedPageBreak/>
         <w:t xml:space="preserve">                    </w:t>
       </w:r>
       <w:r>
@@ -30027,7 +28862,6 @@
           <w:sz w:val="28"/>
           <w:szCs w:val="28"/>
         </w:rPr>
-        <w:lastRenderedPageBreak/>
         <w:t xml:space="preserve">main.py – вивід матриць суміжності </w:t>
       </w:r>
       <w:r>
@@ -30344,7 +29178,7 @@
           <w:szCs w:val="24"/>
           <w:lang w:eastAsia="uk-UA"/>
         </w:rPr>
-        <w:t>dir_matrix_print</w:t>
+        <w:t>matrix_print</w:t>
       </w:r>
       <w:r>
         <w:rPr>
@@ -30361,12 +29195,34 @@
         <w:rPr>
           <w:rFonts w:ascii="Consolas" w:eastAsia="Times New Roman" w:hAnsi="Consolas"/>
           <w:noProof/>
-          <w:color w:val="61AFEF"/>
-          <w:sz w:val="24"/>
-          <w:szCs w:val="24"/>
-          <w:lang w:eastAsia="uk-UA"/>
-        </w:rPr>
-        <w:t>undir_matrix_print</w:t>
+          <w:color w:val="E06C75"/>
+          <w:sz w:val="24"/>
+          <w:szCs w:val="24"/>
+          <w:lang w:eastAsia="uk-UA"/>
+        </w:rPr>
+        <w:t>directed_matrix</w:t>
+      </w:r>
+      <w:r>
+        <w:rPr>
+          <w:rFonts w:ascii="Consolas" w:eastAsia="Times New Roman" w:hAnsi="Consolas"/>
+          <w:noProof/>
+          <w:color w:val="ABB2BF"/>
+          <w:sz w:val="24"/>
+          <w:szCs w:val="24"/>
+          <w:lang w:eastAsia="uk-UA"/>
+        </w:rPr>
+        <w:t xml:space="preserve">, </w:t>
+      </w:r>
+      <w:r>
+        <w:rPr>
+          <w:rFonts w:ascii="Consolas" w:eastAsia="Times New Roman" w:hAnsi="Consolas"/>
+          <w:noProof/>
+          <w:color w:val="E06C75"/>
+          <w:sz w:val="24"/>
+          <w:szCs w:val="24"/>
+          <w:lang w:eastAsia="uk-UA"/>
+        </w:rPr>
+        <w:t>undirected_matrix</w:t>
       </w:r>
       <w:r>
         <w:rPr>
@@ -30451,7 +29307,7 @@
           <w:szCs w:val="24"/>
           <w:lang w:eastAsia="uk-UA"/>
         </w:rPr>
-        <w:t>dir_matrix_print</w:t>
+        <w:t>matrix_print</w:t>
       </w:r>
       <w:r>
         <w:rPr>
@@ -30473,6 +29329,28 @@
           <w:szCs w:val="24"/>
           <w:lang w:eastAsia="uk-UA"/>
         </w:rPr>
+        <w:t>directed_matrix</w:t>
+      </w:r>
+      <w:r>
+        <w:rPr>
+          <w:rFonts w:ascii="Consolas" w:eastAsia="Times New Roman" w:hAnsi="Consolas"/>
+          <w:noProof/>
+          <w:color w:val="ABB2BF"/>
+          <w:sz w:val="24"/>
+          <w:szCs w:val="24"/>
+          <w:lang w:eastAsia="uk-UA"/>
+        </w:rPr>
+        <w:t xml:space="preserve">, </w:t>
+      </w:r>
+      <w:r>
+        <w:rPr>
+          <w:rFonts w:ascii="Consolas" w:eastAsia="Times New Roman" w:hAnsi="Consolas"/>
+          <w:noProof/>
+          <w:color w:val="E06C75"/>
+          <w:sz w:val="24"/>
+          <w:szCs w:val="24"/>
+          <w:lang w:eastAsia="uk-UA"/>
+        </w:rPr>
         <w:t>n</w:t>
       </w:r>
       <w:r>
@@ -30496,6 +29374,28 @@
           <w:lang w:eastAsia="uk-UA"/>
         </w:rPr>
         <w:t>labels</w:t>
+      </w:r>
+      <w:r>
+        <w:rPr>
+          <w:rFonts w:ascii="Consolas" w:eastAsia="Times New Roman" w:hAnsi="Consolas"/>
+          <w:noProof/>
+          <w:color w:val="ABB2BF"/>
+          <w:sz w:val="24"/>
+          <w:szCs w:val="24"/>
+          <w:lang w:eastAsia="uk-UA"/>
+        </w:rPr>
+        <w:t xml:space="preserve">, </w:t>
+      </w:r>
+      <w:r>
+        <w:rPr>
+          <w:rFonts w:ascii="Consolas" w:eastAsia="Times New Roman" w:hAnsi="Consolas"/>
+          <w:noProof/>
+          <w:color w:val="98C379"/>
+          <w:sz w:val="24"/>
+          <w:szCs w:val="24"/>
+          <w:lang w:eastAsia="uk-UA"/>
+        </w:rPr>
+        <w:t>"Directed graph"</w:t>
       </w:r>
       <w:r>
         <w:rPr>
@@ -30635,7 +29535,7 @@
           <w:szCs w:val="24"/>
           <w:lang w:eastAsia="uk-UA"/>
         </w:rPr>
-        <w:t>undir_matrix_print</w:t>
+        <w:t>matrix_print</w:t>
       </w:r>
       <w:r>
         <w:rPr>
@@ -30657,6 +29557,28 @@
           <w:szCs w:val="24"/>
           <w:lang w:eastAsia="uk-UA"/>
         </w:rPr>
+        <w:t>undirected_matrix</w:t>
+      </w:r>
+      <w:r>
+        <w:rPr>
+          <w:rFonts w:ascii="Consolas" w:eastAsia="Times New Roman" w:hAnsi="Consolas"/>
+          <w:noProof/>
+          <w:color w:val="ABB2BF"/>
+          <w:sz w:val="24"/>
+          <w:szCs w:val="24"/>
+          <w:lang w:eastAsia="uk-UA"/>
+        </w:rPr>
+        <w:t xml:space="preserve">, </w:t>
+      </w:r>
+      <w:r>
+        <w:rPr>
+          <w:rFonts w:ascii="Consolas" w:eastAsia="Times New Roman" w:hAnsi="Consolas"/>
+          <w:noProof/>
+          <w:color w:val="E06C75"/>
+          <w:sz w:val="24"/>
+          <w:szCs w:val="24"/>
+          <w:lang w:eastAsia="uk-UA"/>
+        </w:rPr>
         <w:t>n</w:t>
       </w:r>
       <w:r>
@@ -30680,6 +29602,28 @@
           <w:lang w:eastAsia="uk-UA"/>
         </w:rPr>
         <w:t>labels</w:t>
+      </w:r>
+      <w:r>
+        <w:rPr>
+          <w:rFonts w:ascii="Consolas" w:eastAsia="Times New Roman" w:hAnsi="Consolas"/>
+          <w:noProof/>
+          <w:color w:val="ABB2BF"/>
+          <w:sz w:val="24"/>
+          <w:szCs w:val="24"/>
+          <w:lang w:eastAsia="uk-UA"/>
+        </w:rPr>
+        <w:t xml:space="preserve">, </w:t>
+      </w:r>
+      <w:r>
+        <w:rPr>
+          <w:rFonts w:ascii="Consolas" w:eastAsia="Times New Roman" w:hAnsi="Consolas"/>
+          <w:noProof/>
+          <w:color w:val="98C379"/>
+          <w:sz w:val="24"/>
+          <w:szCs w:val="24"/>
+          <w:lang w:eastAsia="uk-UA"/>
+        </w:rPr>
+        <w:t>"Undirected graph"</w:t>
       </w:r>
       <w:r>
         <w:rPr>
@@ -30908,6 +29852,7 @@
           <w:szCs w:val="24"/>
           <w:lang w:eastAsia="uk-UA"/>
         </w:rPr>
+        <w:lastRenderedPageBreak/>
         <w:t>canvas</w:t>
       </w:r>
       <w:r>
@@ -31717,27 +30662,7 @@
           <w:sz w:val="28"/>
           <w:szCs w:val="28"/>
         </w:rPr>
-        <w:t>У ході виконання лабораторної роботи було реалізовано генерацію матриці суміжності напрямленого графа та побудовано відповідну матрицю для ненапрямленого графа. Обидві матриці б</w:t>
-      </w:r>
-      <w:bookmarkStart w:id="0" w:name="_GoBack"/>
-      <w:bookmarkEnd w:id="0"/>
-      <w:r>
-        <w:rPr>
-          <w:rFonts w:ascii="Times New Roman" w:hAnsi="Times New Roman"/>
-          <w:noProof/>
-          <w:sz w:val="28"/>
-          <w:szCs w:val="28"/>
-        </w:rPr>
-        <w:t xml:space="preserve">уло виведено </w:t>
-      </w:r>
-      <w:r>
-        <w:rPr>
-          <w:rFonts w:ascii="Times New Roman" w:hAnsi="Times New Roman"/>
-          <w:noProof/>
-          <w:sz w:val="28"/>
-          <w:szCs w:val="28"/>
-        </w:rPr>
-        <w:t>в консоль.</w:t>
+        <w:t>У ході виконання лабораторної роботи було реалізовано генерацію матриці суміжності напрямленого графа та побудовано відповідну матрицю для ненапрямленого графа. Обидві матриці було виведено в консоль.</w:t>
       </w:r>
     </w:p>
     <w:p>
@@ -31762,7 +30687,7 @@
           <w:sz w:val="28"/>
           <w:szCs w:val="28"/>
         </w:rPr>
-        <w:t xml:space="preserve">Також було створено графічне вікно з використанням бібліотеки tkinter, де граф виводиться візуально: вершини розташовано по </w:t>
+        <w:t>Також було створено графічне вікно з використанням бібліотеки tkinter, де граф</w:t>
       </w:r>
       <w:r>
         <w:rPr>
@@ -31771,7 +30696,7 @@
           <w:sz w:val="28"/>
           <w:szCs w:val="28"/>
         </w:rPr>
-        <w:t>квадрату</w:t>
+        <w:t>и</w:t>
       </w:r>
       <w:r>
         <w:rPr>
@@ -31780,7 +30705,43 @@
           <w:sz w:val="28"/>
           <w:szCs w:val="28"/>
         </w:rPr>
-        <w:t>, а між ними будуються напрямлені ребра відповідно до згенерованої матриці суміжності.</w:t>
+        <w:t xml:space="preserve"> вивод</w:t>
+      </w:r>
+      <w:r>
+        <w:rPr>
+          <w:rFonts w:ascii="Times New Roman" w:hAnsi="Times New Roman"/>
+          <w:noProof/>
+          <w:sz w:val="28"/>
+          <w:szCs w:val="28"/>
+        </w:rPr>
+        <w:t>я</w:t>
+      </w:r>
+      <w:r>
+        <w:rPr>
+          <w:rFonts w:ascii="Times New Roman" w:hAnsi="Times New Roman"/>
+          <w:noProof/>
+          <w:sz w:val="28"/>
+          <w:szCs w:val="28"/>
+        </w:rPr>
+        <w:t xml:space="preserve">ться візуально: вершини розташовано по квадрату, а між ними будуються ребра </w:t>
+      </w:r>
+      <w:r>
+        <w:rPr>
+          <w:rFonts w:ascii="Times New Roman" w:hAnsi="Times New Roman"/>
+          <w:noProof/>
+          <w:sz w:val="28"/>
+          <w:szCs w:val="28"/>
+        </w:rPr>
+        <w:t xml:space="preserve">або напрямлені ребра </w:t>
+      </w:r>
+      <w:r>
+        <w:rPr>
+          <w:rFonts w:ascii="Times New Roman" w:hAnsi="Times New Roman"/>
+          <w:noProof/>
+          <w:sz w:val="28"/>
+          <w:szCs w:val="28"/>
+        </w:rPr>
+        <w:t>відповідно до згенерованої матриці суміжності.</w:t>
       </w:r>
     </w:p>
     <w:p>
@@ -31837,6 +30798,8 @@
         </w:rPr>
         <w:t>навчився працювати з матрицями суміжності для напрямлених і ненапрямлених графів;</w:t>
       </w:r>
+      <w:bookmarkStart w:id="0" w:name="_GoBack"/>
+      <w:bookmarkEnd w:id="0"/>
     </w:p>
     <w:p>
       <w:pPr>
@@ -36497,7 +35460,7 @@
 </file>
 
 <file path=customXml/itemProps1.xml><?xml version="1.0" encoding="utf-8"?>
-<ds:datastoreItem xmlns:ds="http://schemas.openxmlformats.org/officeDocument/2006/customXml" ds:itemID="{4F0885D4-30ED-4779-A609-E5E3E06C634F}">
+<ds:datastoreItem xmlns:ds="http://schemas.openxmlformats.org/officeDocument/2006/customXml" ds:itemID="{CC0939C4-1754-4924-80B4-4412A5707D93}">
   <ds:schemaRefs>
     <ds:schemaRef ds:uri="http://schemas.openxmlformats.org/officeDocument/2006/bibliography"/>
   </ds:schemaRefs>

</xml_diff>